<commit_message>
updated 14 May minutes
</commit_message>
<xml_diff>
--- a/documents/minutes/14May2016_internal.docx
+++ b/documents/minutes/14May2016_internal.docx
@@ -97,6 +97,18 @@
         </w:numPr>
       </w:pPr>
       <w:r>
+        <w:t>Rectified the problem regarding Team access control</w:t>
+      </w:r>
+    </w:p>
+    <w:p>
+      <w:pPr>
+        <w:pStyle w:val="ListParagraph"/>
+        <w:numPr>
+          <w:ilvl w:val="0"/>
+          <w:numId w:val="2"/>
+        </w:numPr>
+      </w:pPr>
+      <w:r>
         <w:t>Set up connection manager to DB using Hibernate ORM and test</w:t>
       </w:r>
     </w:p>
@@ -108,6 +120,50 @@
     <w:p>
       <w:r>
         <w:t>Backend: Struts 2 + Hibernate ORM</w:t>
+      </w:r>
+    </w:p>
+    <w:p>
+      <w:r>
+        <w:t>Completed Domain Diagram (but will be subjected to change along the way)</w:t>
+      </w:r>
+    </w:p>
+    <w:p>
+      <w:r>
+        <w:t>Had a discussion regarding database structure to incorporate the user’s access control with regards to his access rights in the Team. Came up with a solution to have a table with Contact ID, Team ID and access rights.</w:t>
+      </w:r>
+    </w:p>
+    <w:p>
+      <w:r>
+        <w:t xml:space="preserve">Upon logging in, user will either be directed to </w:t>
+      </w:r>
+      <w:proofErr w:type="spellStart"/>
+      <w:r>
+        <w:t>admin.jsp</w:t>
+      </w:r>
+      <w:proofErr w:type="spellEnd"/>
+      <w:r>
+        <w:t>/</w:t>
+      </w:r>
+      <w:proofErr w:type="spellStart"/>
+      <w:r>
+        <w:t>user.jsp</w:t>
+      </w:r>
+      <w:proofErr w:type="spellEnd"/>
+      <w:r>
+        <w:t>/</w:t>
+      </w:r>
+      <w:proofErr w:type="spellStart"/>
+      <w:r>
+        <w:t>novice.jsp</w:t>
+      </w:r>
+      <w:proofErr w:type="spellEnd"/>
+      <w:r>
+        <w:t>. To know if user is novice, we will refer to the table as aforementioned. If user is not in that table, it means he/she is still a novice.</w:t>
+      </w:r>
+    </w:p>
+    <w:p>
+      <w:r>
+        <w:t>Successfully set up connection manager to DB.</w:t>
       </w:r>
       <w:bookmarkStart w:id="0" w:name="_GoBack"/>
       <w:bookmarkEnd w:id="0"/>

</xml_diff>